<commit_message>
updated project status (EOD Monday)
</commit_message>
<xml_diff>
--- a/docs/projectDoc.docx
+++ b/docs/projectDoc.docx
@@ -123,10 +123,7 @@
         <w:t>Trello</w:t>
       </w:r>
       <w:r>
-        <w:t xml:space="preserve">: </w:t>
-      </w:r>
-      <w:r>
-        <w:t>https://trello.com/b/niiXicA3/cf-contact-book</w:t>
+        <w:t>: https://trello.com/b/niiXicA3/cf-contact-book</w:t>
       </w:r>
     </w:p>
     <w:p/>
@@ -639,12 +636,7 @@
       </w:pPr>
       <w:r>
         <w:lastRenderedPageBreak/>
-        <w:t>Daily Sta</w:t>
-      </w:r>
-      <w:bookmarkStart w:id="0" w:name="_GoBack"/>
-      <w:bookmarkEnd w:id="0"/>
-      <w:r>
-        <w:t>tus Updates</w:t>
+        <w:t>Daily Status Updates</w:t>
       </w:r>
     </w:p>
     <w:p/>
@@ -725,20 +717,68 @@
           <w:lang w:val="de-AT"/>
         </w:rPr>
       </w:pPr>
-      <w:r>
-        <w:rPr>
-          <w:lang w:val="de-AT"/>
-        </w:rPr>
-        <w:t>Monday evening:</w:t>
-      </w:r>
-    </w:p>
-    <w:p>
-      <w:pPr>
-        <w:rPr>
-          <w:lang w:val="de-AT"/>
-        </w:rPr>
-      </w:pPr>
-    </w:p>
+    </w:p>
+    <w:p>
+      <w:r>
+        <w:rPr>
+          <w:u w:val="single"/>
+        </w:rPr>
+        <w:t>Monday evening</w:t>
+      </w:r>
+      <w:r>
+        <w:t>:</w:t>
+      </w:r>
+    </w:p>
+    <w:p>
+      <w:r>
+        <w:t>During the day, we decided to put the header component on hold (as we might not actually use it) and to postpone the content creation for the footer until all other components have been styled.</w:t>
+      </w:r>
+    </w:p>
+    <w:p>
+      <w:r>
+        <w:t>We managed to finish a few tasks that were not on the backlog (edit/delete/filter functionalities).</w:t>
+      </w:r>
+    </w:p>
+    <w:p>
+      <w:r>
+        <w:t>As expected, the login is still being worked on. Everything else that was planned was completed today.</w:t>
+      </w:r>
+    </w:p>
+    <w:p/>
+    <w:p>
+      <w:pPr>
+        <w:rPr>
+          <w:u w:val="single"/>
+        </w:rPr>
+      </w:pPr>
+      <w:r>
+        <w:rPr>
+          <w:u w:val="single"/>
+        </w:rPr>
+        <w:br w:type="page"/>
+      </w:r>
+    </w:p>
+    <w:p>
+      <w:bookmarkStart w:id="0" w:name="_GoBack"/>
+      <w:bookmarkEnd w:id="0"/>
+      <w:r>
+        <w:rPr>
+          <w:u w:val="single"/>
+        </w:rPr>
+        <w:lastRenderedPageBreak/>
+        <w:t>Tuesday</w:t>
+      </w:r>
+      <w:r>
+        <w:rPr>
+          <w:u w:val="single"/>
+        </w:rPr>
+        <w:t xml:space="preserve"> morning</w:t>
+      </w:r>
+      <w:r>
+        <w:t>:</w:t>
+      </w:r>
+    </w:p>
+    <w:p/>
     <w:sectPr>
       <w:pgSz w:w="12240" w:h="15840"/>
       <w:pgMar w:top="1440" w:right="1440" w:bottom="1440" w:left="1440" w:header="720" w:footer="720" w:gutter="0"/>
@@ -1176,6 +1216,7 @@
     <w:lsdException w:name="HTML Sample" w:semiHidden="1" w:unhideWhenUsed="1"/>
     <w:lsdException w:name="HTML Typewriter" w:semiHidden="1" w:unhideWhenUsed="1"/>
     <w:lsdException w:name="HTML Variable" w:semiHidden="1" w:unhideWhenUsed="1"/>
+    <w:lsdException w:name="Normal Table" w:semiHidden="1" w:unhideWhenUsed="1"/>
     <w:lsdException w:name="annotation subject" w:semiHidden="1" w:unhideWhenUsed="1"/>
     <w:lsdException w:name="No List" w:semiHidden="1" w:unhideWhenUsed="1"/>
     <w:lsdException w:name="Outline List 1" w:semiHidden="1" w:unhideWhenUsed="1"/>
@@ -1221,9 +1262,11 @@
     <w:lsdException w:name="Table Subtle 1" w:semiHidden="1" w:unhideWhenUsed="1"/>
     <w:lsdException w:name="Table Subtle 2" w:semiHidden="1" w:unhideWhenUsed="1"/>
     <w:lsdException w:name="Table Web 1" w:semiHidden="1" w:unhideWhenUsed="1"/>
+    <w:lsdException w:name="Table Web 2" w:semiHidden="1" w:unhideWhenUsed="1"/>
     <w:lsdException w:name="Table Web 3" w:semiHidden="1" w:unhideWhenUsed="1"/>
     <w:lsdException w:name="Balloon Text" w:semiHidden="1" w:unhideWhenUsed="1"/>
     <w:lsdException w:name="Table Grid" w:uiPriority="39"/>
+    <w:lsdException w:name="Table Theme" w:semiHidden="1" w:unhideWhenUsed="1"/>
     <w:lsdException w:name="Placeholder Text" w:semiHidden="1"/>
     <w:lsdException w:name="No Spacing" w:uiPriority="1" w:qFormat="1"/>
     <w:lsdException w:name="Light Shading" w:uiPriority="60"/>

</xml_diff>

<commit_message>
updated documentation after Tuesday's sprint planning
</commit_message>
<xml_diff>
--- a/docs/projectDoc.docx
+++ b/docs/projectDoc.docx
@@ -759,24 +759,94 @@
       </w:r>
     </w:p>
     <w:p>
+      <w:r>
+        <w:rPr>
+          <w:u w:val="single"/>
+        </w:rPr>
+        <w:lastRenderedPageBreak/>
+        <w:t>Tuesday</w:t>
+      </w:r>
+      <w:r>
+        <w:rPr>
+          <w:u w:val="single"/>
+        </w:rPr>
+        <w:t xml:space="preserve"> morning</w:t>
+      </w:r>
+      <w:r>
+        <w:t>:</w:t>
+      </w:r>
+    </w:p>
+    <w:p>
+      <w:r>
+        <w:rPr>
+          <w:noProof/>
+        </w:rPr>
+        <w:drawing>
+          <wp:inline distT="0" distB="0" distL="0" distR="0" wp14:anchorId="456D901E" wp14:editId="173E97F5">
+            <wp:extent cx="4762500" cy="3162300"/>
+            <wp:effectExtent l="0" t="0" r="0" b="0"/>
+            <wp:docPr id="3" name="Picture 3"/>
+            <wp:cNvGraphicFramePr>
+              <a:graphicFrameLocks xmlns:a="http://schemas.openxmlformats.org/drawingml/2006/main" noChangeAspect="1"/>
+            </wp:cNvGraphicFramePr>
+            <a:graphic xmlns:a="http://schemas.openxmlformats.org/drawingml/2006/main">
+              <a:graphicData uri="http://schemas.openxmlformats.org/drawingml/2006/picture">
+                <pic:pic xmlns:pic="http://schemas.openxmlformats.org/drawingml/2006/picture">
+                  <pic:nvPicPr>
+                    <pic:cNvPr id="1" name=""/>
+                    <pic:cNvPicPr/>
+                  </pic:nvPicPr>
+                  <pic:blipFill>
+                    <a:blip r:embed="rId7"/>
+                    <a:stretch>
+                      <a:fillRect/>
+                    </a:stretch>
+                  </pic:blipFill>
+                  <pic:spPr>
+                    <a:xfrm>
+                      <a:off x="0" y="0"/>
+                      <a:ext cx="4762500" cy="3162300"/>
+                    </a:xfrm>
+                    <a:prstGeom prst="rect">
+                      <a:avLst/>
+                    </a:prstGeom>
+                  </pic:spPr>
+                </pic:pic>
+              </a:graphicData>
+            </a:graphic>
+          </wp:inline>
+        </w:drawing>
+      </w:r>
+    </w:p>
+    <w:p/>
+    <w:p>
+      <w:pPr>
+        <w:rPr>
+          <w:u w:val="single"/>
+        </w:rPr>
+      </w:pPr>
+      <w:r>
+        <w:rPr>
+          <w:u w:val="single"/>
+        </w:rPr>
+        <w:t>Tuesday</w:t>
+      </w:r>
+      <w:r>
+        <w:rPr>
+          <w:u w:val="single"/>
+        </w:rPr>
+        <w:t xml:space="preserve"> </w:t>
+      </w:r>
+      <w:r>
+        <w:rPr>
+          <w:u w:val="single"/>
+        </w:rPr>
+        <w:t>evening:</w:t>
+      </w:r>
+    </w:p>
+    <w:p>
       <w:bookmarkStart w:id="0" w:name="_GoBack"/>
       <w:bookmarkEnd w:id="0"/>
-      <w:r>
-        <w:rPr>
-          <w:u w:val="single"/>
-        </w:rPr>
-        <w:lastRenderedPageBreak/>
-        <w:t>Tuesday</w:t>
-      </w:r>
-      <w:r>
-        <w:rPr>
-          <w:u w:val="single"/>
-        </w:rPr>
-        <w:t xml:space="preserve"> morning</w:t>
-      </w:r>
-      <w:r>
-        <w:t>:</w:t>
-      </w:r>
     </w:p>
     <w:p/>
     <w:sectPr>

</xml_diff>

<commit_message>
updated with progress achieved on 2nd day
</commit_message>
<xml_diff>
--- a/docs/projectDoc.docx
+++ b/docs/projectDoc.docx
@@ -62,50 +62,39 @@
         <w:t>Team leader</w:t>
       </w:r>
       <w:r>
+        <w:t>: Ece</w:t>
+      </w:r>
+    </w:p>
+    <w:p>
+      <w:r>
+        <w:rPr>
+          <w:u w:val="single"/>
+        </w:rPr>
+        <w:t>Project</w:t>
+      </w:r>
+      <w:r>
+        <w:t>:</w:t>
+      </w:r>
+      <w:r>
+        <w:t xml:space="preserve"> </w:t>
+      </w:r>
+      <w:r>
+        <w:t>CodeFactory Contact book</w:t>
+      </w:r>
+      <w:r>
+        <w:t xml:space="preserve"> (Project C)</w:t>
+      </w:r>
+    </w:p>
+    <w:p>
+      <w:r>
+        <w:rPr>
+          <w:u w:val="single"/>
+        </w:rPr>
+        <w:t>Project name</w:t>
+      </w:r>
+      <w:r>
         <w:t xml:space="preserve">: </w:t>
       </w:r>
-      <w:proofErr w:type="spellStart"/>
-      <w:r>
-        <w:t>Ece</w:t>
-      </w:r>
-      <w:proofErr w:type="spellEnd"/>
-    </w:p>
-    <w:p>
-      <w:r>
-        <w:rPr>
-          <w:u w:val="single"/>
-        </w:rPr>
-        <w:t>Project</w:t>
-      </w:r>
-      <w:r>
-        <w:t>:</w:t>
-      </w:r>
-      <w:r>
-        <w:t xml:space="preserve"> </w:t>
-      </w:r>
-      <w:proofErr w:type="spellStart"/>
-      <w:r>
-        <w:t>CodeFactory</w:t>
-      </w:r>
-      <w:proofErr w:type="spellEnd"/>
-      <w:r>
-        <w:t xml:space="preserve"> Contact book</w:t>
-      </w:r>
-      <w:r>
-        <w:t xml:space="preserve"> (Project C)</w:t>
-      </w:r>
-    </w:p>
-    <w:p>
-      <w:r>
-        <w:rPr>
-          <w:u w:val="single"/>
-        </w:rPr>
-        <w:t>Project name</w:t>
-      </w:r>
-      <w:r>
-        <w:t xml:space="preserve">: </w:t>
-      </w:r>
-      <w:proofErr w:type="spellStart"/>
       <w:r>
         <w:rPr>
           <w:i/>
@@ -113,7 +102,6 @@
         </w:rPr>
         <w:t>Contactzzz</w:t>
       </w:r>
-      <w:proofErr w:type="spellEnd"/>
     </w:p>
     <w:p>
       <w:r>
@@ -558,15 +546,7 @@
         </w:numPr>
       </w:pPr>
       <w:r>
-        <w:t>the selector name automatically created for Angular components should not be changed (i.e. all selectors will include the prefix “app</w:t>
-      </w:r>
-      <w:proofErr w:type="gramStart"/>
-      <w:r>
-        <w:t>-“</w:t>
-      </w:r>
-      <w:proofErr w:type="gramEnd"/>
-      <w:r>
-        <w:t>)</w:t>
+        <w:t>the selector name automatically created for Angular components should not be changed (i.e. all selectors will include the prefix “app-“)</w:t>
       </w:r>
     </w:p>
     <w:p>
@@ -845,9 +825,19 @@
       </w:r>
     </w:p>
     <w:p>
+      <w:r>
+        <w:t>We finished the login component and added the archive</w:t>
+      </w:r>
+      <w:r>
+        <w:t>.</w:t>
+      </w:r>
+      <w:r>
+        <w:t xml:space="preserve"> Styling is still ongoing. Routes have been implemented and troubleshooted.</w:t>
+      </w:r>
       <w:bookmarkStart w:id="0" w:name="_GoBack"/>
       <w:bookmarkEnd w:id="0"/>
     </w:p>
+    <w:p/>
     <w:p/>
     <w:sectPr>
       <w:pgSz w:w="12240" w:h="15840"/>

</xml_diff>

<commit_message>
adds info from Wednesday's sprint planning
</commit_message>
<xml_diff>
--- a/docs/projectDoc.docx
+++ b/docs/projectDoc.docx
@@ -62,8 +62,13 @@
         <w:t>Team leader</w:t>
       </w:r>
       <w:r>
-        <w:t>: Ece</w:t>
-      </w:r>
+        <w:t xml:space="preserve">: </w:t>
+      </w:r>
+      <w:proofErr w:type="spellStart"/>
+      <w:r>
+        <w:t>Ece</w:t>
+      </w:r>
+      <w:proofErr w:type="spellEnd"/>
     </w:p>
     <w:p>
       <w:r>
@@ -78,8 +83,13 @@
       <w:r>
         <w:t xml:space="preserve"> </w:t>
       </w:r>
-      <w:r>
-        <w:t>CodeFactory Contact book</w:t>
+      <w:proofErr w:type="spellStart"/>
+      <w:r>
+        <w:t>CodeFactory</w:t>
+      </w:r>
+      <w:proofErr w:type="spellEnd"/>
+      <w:r>
+        <w:t xml:space="preserve"> Contact book</w:t>
       </w:r>
       <w:r>
         <w:t xml:space="preserve"> (Project C)</w:t>
@@ -95,6 +105,7 @@
       <w:r>
         <w:t xml:space="preserve">: </w:t>
       </w:r>
+      <w:proofErr w:type="spellStart"/>
       <w:r>
         <w:rPr>
           <w:i/>
@@ -102,6 +113,7 @@
         </w:rPr>
         <w:t>Contactzzz</w:t>
       </w:r>
+      <w:proofErr w:type="spellEnd"/>
     </w:p>
     <w:p>
       <w:r>
@@ -826,16 +838,66 @@
     </w:p>
     <w:p>
       <w:r>
-        <w:t>We finished the login component and added the archive</w:t>
-      </w:r>
-      <w:r>
-        <w:t>.</w:t>
-      </w:r>
-      <w:r>
-        <w:t xml:space="preserve"> Styling is still ongoing. Routes have been implemented and troubleshooted.</w:t>
-      </w:r>
+        <w:t>We finished the login component and added the archive. Styling is still ongoing. Routes have been implemented and troubleshooted.</w:t>
+      </w:r>
+    </w:p>
+    <w:p>
       <w:bookmarkStart w:id="0" w:name="_GoBack"/>
       <w:bookmarkEnd w:id="0"/>
+    </w:p>
+    <w:p/>
+    <w:p>
+      <w:r>
+        <w:rPr>
+          <w:u w:val="single"/>
+        </w:rPr>
+        <w:t>Wednesday morning</w:t>
+      </w:r>
+      <w:r>
+        <w:t>:</w:t>
+      </w:r>
+    </w:p>
+    <w:p>
+      <w:r>
+        <w:rPr>
+          <w:noProof/>
+        </w:rPr>
+        <w:drawing>
+          <wp:inline distT="0" distB="0" distL="0" distR="0" wp14:anchorId="737B490F" wp14:editId="5BAEC10E">
+            <wp:extent cx="4781550" cy="2657475"/>
+            <wp:effectExtent l="0" t="0" r="0" b="9525"/>
+            <wp:docPr id="4" name="Picture 4"/>
+            <wp:cNvGraphicFramePr>
+              <a:graphicFrameLocks xmlns:a="http://schemas.openxmlformats.org/drawingml/2006/main" noChangeAspect="1"/>
+            </wp:cNvGraphicFramePr>
+            <a:graphic xmlns:a="http://schemas.openxmlformats.org/drawingml/2006/main">
+              <a:graphicData uri="http://schemas.openxmlformats.org/drawingml/2006/picture">
+                <pic:pic xmlns:pic="http://schemas.openxmlformats.org/drawingml/2006/picture">
+                  <pic:nvPicPr>
+                    <pic:cNvPr id="1" name=""/>
+                    <pic:cNvPicPr/>
+                  </pic:nvPicPr>
+                  <pic:blipFill>
+                    <a:blip r:embed="rId8"/>
+                    <a:stretch>
+                      <a:fillRect/>
+                    </a:stretch>
+                  </pic:blipFill>
+                  <pic:spPr>
+                    <a:xfrm>
+                      <a:off x="0" y="0"/>
+                      <a:ext cx="4781550" cy="2657475"/>
+                    </a:xfrm>
+                    <a:prstGeom prst="rect">
+                      <a:avLst/>
+                    </a:prstGeom>
+                  </pic:spPr>
+                </pic:pic>
+              </a:graphicData>
+            </a:graphic>
+          </wp:inline>
+        </w:drawing>
+      </w:r>
     </w:p>
     <w:p/>
     <w:p/>

</xml_diff>

<commit_message>
adds project updates for 3rd day
</commit_message>
<xml_diff>
--- a/docs/projectDoc.docx
+++ b/docs/projectDoc.docx
@@ -62,50 +62,39 @@
         <w:t>Team leader</w:t>
       </w:r>
       <w:r>
+        <w:t>: Ece</w:t>
+      </w:r>
+    </w:p>
+    <w:p>
+      <w:r>
+        <w:rPr>
+          <w:u w:val="single"/>
+        </w:rPr>
+        <w:t>Project</w:t>
+      </w:r>
+      <w:r>
+        <w:t>:</w:t>
+      </w:r>
+      <w:r>
+        <w:t xml:space="preserve"> </w:t>
+      </w:r>
+      <w:r>
+        <w:t>CodeFactory Contact book</w:t>
+      </w:r>
+      <w:r>
+        <w:t xml:space="preserve"> (Project C)</w:t>
+      </w:r>
+    </w:p>
+    <w:p>
+      <w:r>
+        <w:rPr>
+          <w:u w:val="single"/>
+        </w:rPr>
+        <w:t>Project name</w:t>
+      </w:r>
+      <w:r>
         <w:t xml:space="preserve">: </w:t>
       </w:r>
-      <w:proofErr w:type="spellStart"/>
-      <w:r>
-        <w:t>Ece</w:t>
-      </w:r>
-      <w:proofErr w:type="spellEnd"/>
-    </w:p>
-    <w:p>
-      <w:r>
-        <w:rPr>
-          <w:u w:val="single"/>
-        </w:rPr>
-        <w:t>Project</w:t>
-      </w:r>
-      <w:r>
-        <w:t>:</w:t>
-      </w:r>
-      <w:r>
-        <w:t xml:space="preserve"> </w:t>
-      </w:r>
-      <w:proofErr w:type="spellStart"/>
-      <w:r>
-        <w:t>CodeFactory</w:t>
-      </w:r>
-      <w:proofErr w:type="spellEnd"/>
-      <w:r>
-        <w:t xml:space="preserve"> Contact book</w:t>
-      </w:r>
-      <w:r>
-        <w:t xml:space="preserve"> (Project C)</w:t>
-      </w:r>
-    </w:p>
-    <w:p>
-      <w:r>
-        <w:rPr>
-          <w:u w:val="single"/>
-        </w:rPr>
-        <w:t>Project name</w:t>
-      </w:r>
-      <w:r>
-        <w:t xml:space="preserve">: </w:t>
-      </w:r>
-      <w:proofErr w:type="spellStart"/>
       <w:r>
         <w:rPr>
           <w:i/>
@@ -113,7 +102,6 @@
         </w:rPr>
         <w:t>Contactzzz</w:t>
       </w:r>
-      <w:proofErr w:type="spellEnd"/>
     </w:p>
     <w:p>
       <w:r>
@@ -475,6 +463,18 @@
         </w:numPr>
       </w:pPr>
       <w:r>
+        <w:t>Jquery</w:t>
+      </w:r>
+    </w:p>
+    <w:p>
+      <w:pPr>
+        <w:pStyle w:val="ListParagraph"/>
+        <w:numPr>
+          <w:ilvl w:val="0"/>
+          <w:numId w:val="1"/>
+        </w:numPr>
+      </w:pPr>
+      <w:r>
         <w:t>Bootstrap</w:t>
       </w:r>
     </w:p>
@@ -841,10 +841,7 @@
         <w:t>We finished the login component and added the archive. Styling is still ongoing. Routes have been implemented and troubleshooted.</w:t>
       </w:r>
     </w:p>
-    <w:p>
-      <w:bookmarkStart w:id="0" w:name="_GoBack"/>
-      <w:bookmarkEnd w:id="0"/>
-    </w:p>
+    <w:p/>
     <w:p/>
     <w:p>
       <w:r>
@@ -897,6 +894,46 @@
             </a:graphic>
           </wp:inline>
         </w:drawing>
+      </w:r>
+    </w:p>
+    <w:p>
+      <w:r>
+        <w:rPr>
+          <w:u w:val="single"/>
+        </w:rPr>
+        <w:lastRenderedPageBreak/>
+        <w:t>Wednesday</w:t>
+      </w:r>
+      <w:r>
+        <w:rPr>
+          <w:u w:val="single"/>
+        </w:rPr>
+        <w:t xml:space="preserve"> </w:t>
+      </w:r>
+      <w:r>
+        <w:rPr>
+          <w:u w:val="single"/>
+        </w:rPr>
+        <w:t>evening:</w:t>
+      </w:r>
+    </w:p>
+    <w:p>
+      <w:r>
+        <w:t xml:space="preserve">We </w:t>
+      </w:r>
+      <w:r>
+        <w:t>continued with the website s</w:t>
+      </w:r>
+      <w:r>
+        <w:t xml:space="preserve">tyling </w:t>
+      </w:r>
+      <w:r>
+        <w:t>and enhanced some of the functionalities previously implemented</w:t>
+      </w:r>
+      <w:bookmarkStart w:id="0" w:name="_GoBack"/>
+      <w:bookmarkEnd w:id="0"/>
+      <w:r>
+        <w:t>.</w:t>
       </w:r>
     </w:p>
     <w:p/>

</xml_diff>